<commit_message>
Finish a draft of the methods for Tony
</commit_message>
<xml_diff>
--- a/draft-02/manuscript/02_materials-and-methods_rvm.docx
+++ b/draft-02/manuscript/02_materials-and-methods_rvm.docx
@@ -27,7 +27,157 @@
         <w:pStyle w:val="FirstParagraph"/>
       </w:pPr>
       <w:r>
-        <w:t xml:space="preserve">In order to compare the EH in both regions, we acquired a broad suite of geospatially-explicit environmental data, in the form of raster layers, for both regions (Table 1). The GCFR was treated here as the area occupied by the Succulent Karoo and Fynbos biomes in the current delineation of South Africa’s biome boundaries</w:t>
+        <w:t xml:space="preserve">In order to compare the EH in both regions, we acquired a broad suite of geospatially-explicit environmental data in the form of raster layers (Table 1). We used satellite-derived environmental data as far as possible in this work to minimise differences in data quality and methodologies between the GCFR and SWAFR. [Is this needed?:</w:t>
+      </w:r>
+      <w:r>
+        <w:t xml:space="preserve"> </w:t>
+      </w:r>
+      <w:r>
+        <w:t xml:space="preserve">“</w:t>
+      </w:r>
+      <w:r>
+        <w:t xml:space="preserve">SRTM and MODIS are entirely derived from satellite measurements (refs), whereas CHIRPS is interpolated from weather station data with satellite-derived radiometric measurements (refs). SoilGrids250m is a machine-learning derived product, based on soil measurements as a function of many covariates, including MODIS and STRM sources, using gradient-boosting [see</w:t>
+      </w:r>
+      <w:r>
+        <w:t xml:space="preserve"> </w:t>
+      </w:r>
+      <w:r>
+        <w:t xml:space="preserve">Hengl et al. (2017)</w:t>
+      </w:r>
+      <w:r>
+        <w:t xml:space="preserve">; other refs]</w:t>
+      </w:r>
+      <w:r>
+        <w:t xml:space="preserve">”</w:t>
+      </w:r>
+      <w:r>
+        <w:t xml:space="preserve">]. For the soil data considered here, we used the depth-interval weighted average values for each particular soil variable. We summarised climatic and spectral data with their mean annual values. Pronounced seasonality of rainfall is a known feature of mediterranean systems (ref). Consequently, we describe this seasonality by computing computing the precipitation in the driest quarter (PDQ), as in the</w:t>
+      </w:r>
+      <w:r>
+        <w:t xml:space="preserve"> </w:t>
+      </w:r>
+      <w:r>
+        <w:t xml:space="preserve">“</w:t>
+      </w:r>
+      <w:r>
+        <w:t xml:space="preserve">biovars</w:t>
+      </w:r>
+      <w:r>
+        <w:t xml:space="preserve">”</w:t>
+      </w:r>
+      <w:r>
+        <w:t xml:space="preserve"> </w:t>
+      </w:r>
+      <w:r>
+        <w:t xml:space="preserve">function in the R package</w:t>
+      </w:r>
+      <w:r>
+        <w:t xml:space="preserve"> </w:t>
+      </w:r>
+      <w:r>
+        <w:t xml:space="preserve">“</w:t>
+      </w:r>
+      <w:r>
+        <w:t xml:space="preserve">dismo</w:t>
+      </w:r>
+      <w:r>
+        <w:t xml:space="preserve">”</w:t>
+      </w:r>
+      <w:r>
+        <w:t xml:space="preserve"> </w:t>
+      </w:r>
+      <w:r>
+        <w:t xml:space="preserve">(ref). These data were re-projected to a common coordinate reference system (WGS84; ref) using the</w:t>
+      </w:r>
+      <w:r>
+        <w:t xml:space="preserve"> </w:t>
+      </w:r>
+      <w:r>
+        <w:t xml:space="preserve">“</w:t>
+      </w:r>
+      <w:r>
+        <w:t xml:space="preserve">rgdal</w:t>
+      </w:r>
+      <w:r>
+        <w:t xml:space="preserve">”</w:t>
+      </w:r>
+      <w:r>
+        <w:t xml:space="preserve"> </w:t>
+      </w:r>
+      <w:r>
+        <w:t xml:space="preserve">(Bivand et al., 2017)</w:t>
+      </w:r>
+      <w:r>
+        <w:t xml:space="preserve"> </w:t>
+      </w:r>
+      <w:r>
+        <w:t xml:space="preserve">package in R</w:t>
+      </w:r>
+      <w:r>
+        <w:t xml:space="preserve"> </w:t>
+      </w:r>
+      <w:r>
+        <w:t xml:space="preserve">(R Core Team, 2018)</w:t>
+      </w:r>
+      <w:r>
+        <w:t xml:space="preserve">. All data were then re-sampled to 0.05º resolution using the</w:t>
+      </w:r>
+      <w:r>
+        <w:t xml:space="preserve"> </w:t>
+      </w:r>
+      <w:r>
+        <w:t xml:space="preserve">“</w:t>
+      </w:r>
+      <w:r>
+        <w:t xml:space="preserve">resample</w:t>
+      </w:r>
+      <w:r>
+        <w:t xml:space="preserve">”</w:t>
+      </w:r>
+      <w:r>
+        <w:t xml:space="preserve"> </w:t>
+      </w:r>
+      <w:r>
+        <w:t xml:space="preserve">function in the R package</w:t>
+      </w:r>
+      <w:r>
+        <w:t xml:space="preserve"> </w:t>
+      </w:r>
+      <w:r>
+        <w:t xml:space="preserve">“</w:t>
+      </w:r>
+      <w:r>
+        <w:t xml:space="preserve">raster</w:t>
+      </w:r>
+      <w:r>
+        <w:t xml:space="preserve">”</w:t>
+      </w:r>
+      <w:r>
+        <w:t xml:space="preserve"> </w:t>
+      </w:r>
+      <w:r>
+        <w:t xml:space="preserve">(Hijmans, 2016)</w:t>
+      </w:r>
+      <w:r>
+        <w:t xml:space="preserve">, with the</w:t>
+      </w:r>
+      <w:r>
+        <w:t xml:space="preserve"> </w:t>
+      </w:r>
+      <w:r>
+        <w:t xml:space="preserve">“</w:t>
+      </w:r>
+      <w:r>
+        <w:t xml:space="preserve">bilinear</w:t>
+      </w:r>
+      <w:r>
+        <w:t xml:space="preserve">”</w:t>
+      </w:r>
+      <w:r>
+        <w:t xml:space="preserve"> </w:t>
+      </w:r>
+      <w:r>
+        <w:t xml:space="preserve">method. The GCFR was treated here as the area occupied by the Succulent Karoo and Fynbos biomes in the current delineation of South Africa’s biome boundaries</w:t>
       </w:r>
       <w:r>
         <w:t xml:space="preserve"> </w:t>
@@ -74,171 +224,7 @@
         <w:pStyle w:val="BodyText"/>
       </w:pPr>
       <w:r>
-        <w:t xml:space="preserve">We used satellite-derived environmental data as far as possible in this work to minimise differences in data quality and methodologies between the GCFR and SWAFR. SRTM and MODIS are entirely derived from satellite measurements (refs), whereas CHIRPS is interpolated from weather station data with satellite-derived radiometric measurements (refs). SoilGrids250m is a machine-learning derived product, based on soil measurements as a function of many covariates, including MODIS and STRM sources, using gradient-boosting [see</w:t>
-      </w:r>
-      <w:r>
-        <w:t xml:space="preserve"> </w:t>
-      </w:r>
-      <w:r>
-        <w:t xml:space="preserve">Hengl et al. (2017)</w:t>
-      </w:r>
-      <w:r>
-        <w:t xml:space="preserve">; other refs]. For the soil data used here, we used the depth-interval weighted average values for each particular soil variable. We summarised climatic and spectral data with their mean annual values. Pronounced seasonality of rainfall is a known feature of mediterranean systems (ref). Consequently, we describe this seasonality by computing computing the precipitation in the driest quarter (PDQ), as in the</w:t>
-      </w:r>
-      <w:r>
-        <w:t xml:space="preserve"> </w:t>
-      </w:r>
-      <w:r>
-        <w:t xml:space="preserve">“</w:t>
-      </w:r>
-      <w:r>
-        <w:t xml:space="preserve">biovars</w:t>
-      </w:r>
-      <w:r>
-        <w:t xml:space="preserve">”</w:t>
-      </w:r>
-      <w:r>
-        <w:t xml:space="preserve"> </w:t>
-      </w:r>
-      <w:r>
-        <w:t xml:space="preserve">function in the R package</w:t>
-      </w:r>
-      <w:r>
-        <w:t xml:space="preserve"> </w:t>
-      </w:r>
-      <w:r>
-        <w:t xml:space="preserve">“</w:t>
-      </w:r>
-      <w:r>
-        <w:t xml:space="preserve">dismo</w:t>
-      </w:r>
-      <w:r>
-        <w:t xml:space="preserve">”</w:t>
-      </w:r>
-      <w:r>
-        <w:t xml:space="preserve"> </w:t>
-      </w:r>
-      <w:r>
-        <w:t xml:space="preserve">(ref). These data were re-projected to a common coordinate reference system (WGS84; ref) using the</w:t>
-      </w:r>
-      <w:r>
-        <w:t xml:space="preserve"> </w:t>
-      </w:r>
-      <w:r>
-        <w:t xml:space="preserve">“</w:t>
-      </w:r>
-      <w:r>
-        <w:t xml:space="preserve">rgdal</w:t>
-      </w:r>
-      <w:r>
-        <w:t xml:space="preserve">”</w:t>
-      </w:r>
-      <w:r>
-        <w:t xml:space="preserve"> </w:t>
-      </w:r>
-      <w:r>
-        <w:t xml:space="preserve">(Bivand et al., 2017)</w:t>
-      </w:r>
-      <w:r>
-        <w:t xml:space="preserve"> </w:t>
-      </w:r>
-      <w:r>
-        <w:t xml:space="preserve">package in R</w:t>
-      </w:r>
-      <w:r>
-        <w:t xml:space="preserve"> </w:t>
-      </w:r>
-      <w:r>
-        <w:t xml:space="preserve">(R Core Team, 2018)</w:t>
-      </w:r>
-      <w:r>
-        <w:t xml:space="preserve">. All data were then re-sampled to 0.05º resolution using the</w:t>
-      </w:r>
-      <w:r>
-        <w:t xml:space="preserve"> </w:t>
-      </w:r>
-      <w:r>
-        <w:t xml:space="preserve">“</w:t>
-      </w:r>
-      <w:r>
-        <w:t xml:space="preserve">resample</w:t>
-      </w:r>
-      <w:r>
-        <w:t xml:space="preserve">”</w:t>
-      </w:r>
-      <w:r>
-        <w:t xml:space="preserve"> </w:t>
-      </w:r>
-      <w:r>
-        <w:t xml:space="preserve">function in the R package</w:t>
-      </w:r>
-      <w:r>
-        <w:t xml:space="preserve"> </w:t>
-      </w:r>
-      <w:r>
-        <w:t xml:space="preserve">“</w:t>
-      </w:r>
-      <w:r>
-        <w:t xml:space="preserve">raster</w:t>
-      </w:r>
-      <w:r>
-        <w:t xml:space="preserve">”</w:t>
-      </w:r>
-      <w:r>
-        <w:t xml:space="preserve"> </w:t>
-      </w:r>
-      <w:r>
-        <w:t xml:space="preserve">(Hijmans, 2016)</w:t>
-      </w:r>
-      <w:r>
-        <w:t xml:space="preserve">, with the</w:t>
-      </w:r>
-      <w:r>
-        <w:t xml:space="preserve"> </w:t>
-      </w:r>
-      <w:r>
-        <w:t xml:space="preserve">“</w:t>
-      </w:r>
-      <w:r>
-        <w:t xml:space="preserve">bilinear</w:t>
-      </w:r>
-      <w:r>
-        <w:t xml:space="preserve">”</w:t>
-      </w:r>
-      <w:r>
-        <w:t xml:space="preserve"> </w:t>
-      </w:r>
-      <w:r>
-        <w:t xml:space="preserve">method.</w:t>
-      </w:r>
-    </w:p>
-    <w:p>
-      <w:pPr>
-        <w:pStyle w:val="BodyText"/>
-      </w:pPr>
-      <w:r>
-        <w:t xml:space="preserve">We developed an index of EH that would account for the spatial configuration of different environmental conditions. Our environmental</w:t>
-      </w:r>
-      <w:r>
-        <w:t xml:space="preserve"> </w:t>
-      </w:r>
-      <w:r>
-        <w:t xml:space="preserve">“</w:t>
-      </w:r>
-      <w:r>
-        <w:t xml:space="preserve">roughness</w:t>
-      </w:r>
-      <w:r>
-        <w:t xml:space="preserve">”</w:t>
-      </w:r>
-      <w:r>
-        <w:t xml:space="preserve"> </w:t>
-      </w:r>
-      <w:r>
-        <w:t xml:space="preserve">index, as applied to raster data, employs a function of a moving-window of nine pixels (i.e. eight neighbours about a focal pixel</w:t>
-      </w:r>
-      <w:r>
-        <w:t xml:space="preserve"> </w:t>
+        <w:t xml:space="preserve">We developed an index of EH that would account for the spatial configuration of different environmental conditions. Our index, as applied to raster data, employs a moving-window function of nine pixels, representing eight neighbour pixels about a focal pixel (</w:t>
       </w:r>
       <m:oMath>
         <m:sSup>
@@ -268,31 +254,10 @@
         </m:oMathParaPr>
         <m:oMath>
           <m:r>
-            <m:t>R</m:t>
+            <m:t>E</m:t>
           </m:r>
           <m:r>
-            <m:t>o</m:t>
-          </m:r>
-          <m:r>
-            <m:t>u</m:t>
-          </m:r>
-          <m:r>
-            <m:t>g</m:t>
-          </m:r>
-          <m:r>
-            <m:t>h</m:t>
-          </m:r>
-          <m:r>
-            <m:t>n</m:t>
-          </m:r>
-          <m:r>
-            <m:t>e</m:t>
-          </m:r>
-          <m:r>
-            <m:t>s</m:t>
-          </m:r>
-          <m:r>
-            <m:t>s</m:t>
+            <m:t>H</m:t>
           </m:r>
           <m:r>
             <m:t>(</m:t>
@@ -557,7 +522,7 @@
             <m:t>|</m:t>
           </m:r>
           <m:r>
-            <m:t>,</m:t>
+            <m:t>.</m:t>
           </m:r>
         </m:oMath>
       </m:oMathPara>
@@ -567,7 +532,7 @@
         <w:pStyle w:val="FirstParagraph"/>
       </w:pPr>
       <w:r>
-        <w:t xml:space="preserve">when a pixel has eight neighbours. We only applied this index when pixels had at least one neighbour pixel. We implemented this using the</w:t>
+        <w:t xml:space="preserve">We only applied this index when pixels had at least one neighbour pixel. We implemented this using the</w:t>
       </w:r>
       <w:r>
         <w:t xml:space="preserve"> </w:t>
@@ -662,7 +627,7 @@
         <w:t xml:space="preserve">(Hijmans, 2016)</w:t>
       </w:r>
       <w:r>
-        <w:t xml:space="preserve">, and then converted to rasters of</w:t>
+        <w:t xml:space="preserve">, with the</w:t>
       </w:r>
       <w:r>
         <w:t xml:space="preserve"> </w:t>
@@ -671,7 +636,7 @@
         <w:t xml:space="preserve">“</w:t>
       </w:r>
       <w:r>
-        <w:t xml:space="preserve">roughness</w:t>
+        <w:t xml:space="preserve">mean</w:t>
       </w:r>
       <w:r>
         <w:t xml:space="preserve">”</w:t>
@@ -680,7 +645,34 @@
         <w:t xml:space="preserve"> </w:t>
       </w:r>
       <w:r>
-        <w:t xml:space="preserve">using Equation 1.</w:t>
+        <w:t xml:space="preserve">method. We then converted these to rasters of EH using Equation 1. Note, the QDS- and HDS-grids exhibited in these data are not exactly the same grids as those described by</w:t>
+      </w:r>
+      <w:r>
+        <w:t xml:space="preserve"> </w:t>
+      </w:r>
+      <w:r>
+        <w:t xml:space="preserve">Larsen et al. (2009)</w:t>
+      </w:r>
+      <w:r>
+        <w:t xml:space="preserve">, but are of equal spatial grain. This is because the</w:t>
+      </w:r>
+      <w:r>
+        <w:t xml:space="preserve"> </w:t>
+      </w:r>
+      <w:r>
+        <w:t xml:space="preserve">“</w:t>
+      </w:r>
+      <w:r>
+        <w:t xml:space="preserve">aggregate</w:t>
+      </w:r>
+      <w:r>
+        <w:t xml:space="preserve">”</w:t>
+      </w:r>
+      <w:r>
+        <w:t xml:space="preserve"> </w:t>
+      </w:r>
+      <w:r>
+        <w:t xml:space="preserve">function was applied to the original 0.05º x 0.05º-scale rasters, averaging pixels in groups of 4, and repeating this multiple times to reach 3QDS scale.</w:t>
       </w:r>
     </w:p>
     <w:p>
@@ -706,15 +698,7 @@
         <w:pStyle w:val="FirstParagraph"/>
       </w:pPr>
       <w:r>
-        <w:t xml:space="preserve">In order to compare the species richness and turnover of both regions’ floras, we downloaded geospatially-explicit records of vascular plant occurrences from the Global Biodiversity Information Facility (GBIF, see Table 1). Queries were made for tracheophyte records from within the borders of the GCFR and SWAFR as treated here. Only records with defined species and intra-specific ranks were kept. Intra-specific occurrences were treated as simply being representative of their species. This resulted in XXX and XXX unique species names in the GCFR and SWAFR respectively.</w:t>
-      </w:r>
-    </w:p>
-    <w:p>
-      <w:pPr>
-        <w:pStyle w:val="BodyText"/>
-      </w:pPr>
-      <w:r>
-        <w:t xml:space="preserve">We cleaned these data using the R package</w:t>
+        <w:t xml:space="preserve">In order to compare the species richness and turnover of both regions’ floras, we downloaded geospatially-explicit records of vascular plant occurrences from the Global Biodiversity Information Facility (GBIF, see Table 1). Queries were made for tracheophyte records from within the borders of the GCFR and SWAFR as treated here. Only records with defined species and intra-specific ranks were kept. Intra-specific occurrences were treated as simply being representative of their species. This resulted in XXX and XXX unique species names in the GCFR and SWAFR respectively. We cleaned these data using the R package</w:t>
       </w:r>
       <w:r>
         <w:t xml:space="preserve"> </w:t>
@@ -723,7 +707,7 @@
         <w:t xml:space="preserve">“</w:t>
       </w:r>
       <w:r>
-        <w:t xml:space="preserve">taxise</w:t>
+        <w:t xml:space="preserve">taxize</w:t>
       </w:r>
       <w:r>
         <w:t xml:space="preserve">”</w:t>
@@ -738,13 +722,7 @@
         <w:t xml:space="preserve"> </w:t>
       </w:r>
       <w:r>
-        <w:t xml:space="preserve">to check that these species names had accepted-status among taxonomic databases. We queried two major taxonomic databases: the Global Name Resolver (GNR) and the Taxonomic Name Resolution Service (TNRS). Should either one of these services return at least one match for a given name, then that name was accepted. Those names for which no full binomial matches were found in either database were excluded from the final list of species. The number of species names excluded totalled at XXX and XXX for the GCFR and SWAFR respectively. Especially for the SWAFR, these numbers may be deemed appreciably high. But, the occurrence records that would be dropped, as a consequence of these names’ removals, appeared randomly distributed in geographic space in both regions</w:t>
-      </w:r>
-      <w:r>
-        <w:t xml:space="preserve"> </w:t>
-      </w:r>
-      <w:r>
-        <w:t xml:space="preserve">. As such, any effect of the loss of these records in this analysis is likely uniform within the two regions. After the unaccepted names were removed, it was important to ensure that a species was not listed under multiple synonyms in different areas. Such cases would skew estimates of species richness and turnover in this study. In light of this, the remaining names were queried in the Tropicos and Integrated Taxonomic Information System (ITIS) databases for their known synonyms, again using</w:t>
+        <w:t xml:space="preserve">to check that these species names had accepted-status among taxonomic databases. We queried two major taxonomic databases: the Global Name Resolver (GNR) and the Taxonomic Name Resolution Service (TNRS). Should either one of these services return at least one match for a given name, then that name was accepted. Those names for which no full binomial matches were found in either database were excluded. The number of species names excluded totalled at XXX and XXX for the GCFR and SWAFR respectively. Especially for the SWAFR, these numbers may be deemed appreciably high. But, the occurrence records that would be dropped, as a consequence of these names’ removals, appeared randomly distributed in geographic space in both regions. As such, any effect of the loss of these records in this analysis is likely uniform within the two regions. After the unaccepted names were removed, it was important to ensure that a species was not listed under multiple synonyms in different areas. Such cases would skew estimates of species richness and turnover in this study. In light of this, the remaining names were queried in the Tropicos and Integrated Taxonomic Information System (ITIS) databases for their known synonyms, again using</w:t>
       </w:r>
       <w:r>
         <w:t xml:space="preserve"> </w:t>
@@ -778,7 +756,7 @@
         <w:pStyle w:val="BodyText"/>
       </w:pPr>
       <w:r>
-        <w:t xml:space="preserve">We converted these final collections of species occurrence records to raster-layers in R, where pixels’ values represent he species richness of vascular plants. These rasters were produced at the QDS, HDS and 3QDS</w:t>
+        <w:t xml:space="preserve">We converted these final collections of species occurrence records to raster-layers in R, where pixels’ values represent their species richness. These rasters were produced at the QDS and HDS</w:t>
       </w:r>
       <w:r>
         <w:t xml:space="preserve"> </w:t>
@@ -790,7 +768,7 @@
         <w:t xml:space="preserve"> </w:t>
       </w:r>
       <w:r>
-        <w:t xml:space="preserve">scales only, as most plant locality data is only recorded to the QDS-scale. These richness values (</w:t>
+        <w:t xml:space="preserve">scales only, as most plant locality data is only recorded to the QDS-scale [and 3QDS? Is this too coarse to be useful or should we do it?]. These richness values (</w:t>
       </w:r>
       <w:r>
         <w:rPr>
@@ -1066,53 +1044,19 @@
         <w:pStyle w:val="FirstParagraph"/>
       </w:pPr>
       <w:r>
-        <w:t xml:space="preserve">We investigate the explanatory power of various forms of EH with linear models of species richness as a function of EH. […]</w:t>
-      </w:r>
-    </w:p>
-    <w:p>
-      <w:pPr>
-        <w:pStyle w:val="BodyText"/>
-      </w:pPr>
-      <w:r>
-        <w:t xml:space="preserve">Environmental</w:t>
-      </w:r>
-      <w:r>
-        <w:t xml:space="preserve"> </w:t>
-      </w:r>
-      <w:r>
-        <w:t xml:space="preserve">“</w:t>
-      </w:r>
-      <w:r>
-        <w:t xml:space="preserve">roughness</w:t>
-      </w:r>
-      <w:r>
-        <w:t xml:space="preserve">”</w:t>
-      </w:r>
-      <w:r>
-        <w:t xml:space="preserve"> </w:t>
-      </w:r>
-      <w:r>
-        <w:t xml:space="preserve">here was re-calculated for each HDS- and QDS-cell</w:t>
-      </w:r>
-      <w:r>
-        <w:t xml:space="preserve"> </w:t>
-      </w:r>
-      <w:r>
-        <w:t xml:space="preserve">(sensu Larsen et al., 2009)</w:t>
-      </w:r>
-      <w:r>
-        <w:t xml:space="preserve"> </w:t>
-      </w:r>
-      <w:r>
-        <w:t xml:space="preserve">in both regions as the mean of each consituent QDS- and EDS-cell’s mean absolute difference in environmental conditions from the other three cells within that HDS- or QDS-cell.</w:t>
-      </w:r>
-    </w:p>
-    <w:p>
-      <w:pPr>
-        <w:pStyle w:val="BodyText"/>
-      </w:pPr>
-      <w:r>
-        <w:t xml:space="preserve">In other words, roughness was calculated by first calculating the average absolute-difference in environmental values between each QDS and it’s three neighbours in a given HDS. Then, these four values (assuming four QDS in an HDS) are averaged. This roughness index is presented mathematically below. This index allows each of the four values to be similarly independent, and thus more sutiable for our averaging and analyses, as opposed to if it were simly the direct average of pairwise differences [expand?].</w:t>
+        <w:t xml:space="preserve">We investigate the explanatory power of various forms of EH with linear models of species richness as a function of EH. To this end, we used the species richness data collated at the QDS- and HDS-scales and measures of EH in those same QDS and HDS. We generated this EH data separately from that described above, in order to align with the</w:t>
+      </w:r>
+      <w:r>
+        <w:t xml:space="preserve"> </w:t>
+      </w:r>
+      <w:r>
+        <w:t xml:space="preserve">Larsen et al. (2009)</w:t>
+      </w:r>
+      <w:r>
+        <w:t xml:space="preserve"> </w:t>
+      </w:r>
+      <w:r>
+        <w:t xml:space="preserve">QDS- and HDS-grids proper. We defined this second EH index as the mean of the mean absolute differences in environmental conditions between each constituent QDS in an HDS (and EDS in a QDS) and the other three squares within that HDS (or QDS for the case of EDS):</w:t>
       </w:r>
     </w:p>
     <w:p>
@@ -1420,8 +1364,118 @@
               </m:d>
             </m:e>
           </m:nary>
+          <m:r>
+            <m:t>.</m:t>
+          </m:r>
         </m:oMath>
       </m:oMathPara>
+    </w:p>
+    <w:p>
+      <w:pPr>
+        <w:pStyle w:val="FirstParagraph"/>
+      </w:pPr>
+      <w:r>
+        <w:t xml:space="preserve">Taking QDS within HDS as an example, this index of EH is the result of first calculating the average absolute-difference in environmental values between each QDS and it’s three neighbours in a given HDS. Then, these four values (assuming there are four QDS in an HDS) are averaged. This index allows each of the four values to be similarly independent, and thus more suitable for our averaging and analyses. These values were then log(x + 1)-transformed to ensure residual normality for use in linear models. We also repeated the PCA on these transformed data to produce PC1 values analogous to those described above [reword; avoid</w:t>
+      </w:r>
+      <w:r>
+        <w:t xml:space="preserve"> </w:t>
+      </w:r>
+      <w:r>
+        <w:t xml:space="preserve">‘</w:t>
+      </w:r>
+      <w:r>
+        <w:t xml:space="preserve">above</w:t>
+      </w:r>
+      <w:r>
+        <w:t xml:space="preserve">’</w:t>
+      </w:r>
+      <w:r>
+        <w:t xml:space="preserve">].</w:t>
+      </w:r>
+    </w:p>
+    <w:p>
+      <w:pPr>
+        <w:pStyle w:val="BodyText"/>
+      </w:pPr>
+      <w:r>
+        <w:t xml:space="preserve">In order to understand the relationships between environmental heterogeneity and species richness differ between the GCFR and SWAFR, we fit both simple and multiple linear regression models of</w:t>
+      </w:r>
+      <w:r>
+        <w:t xml:space="preserve"> </w:t>
+      </w:r>
+      <m:oMath>
+        <m:sSub>
+          <m:e>
+            <m:r>
+              <m:t>S</m:t>
+            </m:r>
+          </m:e>
+          <m:sub>
+            <m:r>
+              <m:rPr>
+                <m:sty m:val="p"/>
+              </m:rPr>
+              <m:t>H</m:t>
+            </m:r>
+            <m:r>
+              <m:rPr>
+                <m:sty m:val="p"/>
+              </m:rPr>
+              <m:t>D</m:t>
+            </m:r>
+            <m:r>
+              <m:rPr>
+                <m:sty m:val="p"/>
+              </m:rPr>
+              <m:t>S</m:t>
+            </m:r>
+          </m:sub>
+        </m:sSub>
+      </m:oMath>
+      <w:r>
+        <w:t xml:space="preserve"> </w:t>
+      </w:r>
+      <w:r>
+        <w:t xml:space="preserve">and</w:t>
+      </w:r>
+      <w:r>
+        <w:t xml:space="preserve"> </w:t>
+      </w:r>
+      <m:oMath>
+        <m:sSub>
+          <m:e>
+            <m:r>
+              <m:t>S</m:t>
+            </m:r>
+          </m:e>
+          <m:sub>
+            <m:r>
+              <m:rPr>
+                <m:sty m:val="p"/>
+              </m:rPr>
+              <m:t>Q</m:t>
+            </m:r>
+            <m:r>
+              <m:rPr>
+                <m:sty m:val="p"/>
+              </m:rPr>
+              <m:t>D</m:t>
+            </m:r>
+            <m:r>
+              <m:rPr>
+                <m:sty m:val="p"/>
+              </m:rPr>
+              <m:t>S</m:t>
+            </m:r>
+          </m:sub>
+        </m:sSub>
+      </m:oMath>
+      <w:r>
+        <w:t xml:space="preserve"> </w:t>
+      </w:r>
+      <w:r>
+        <w:t xml:space="preserve">as functions of EH values. The rationale of the univariate models was to describe empirical patterns of covariance between the each axis of EH and species richness. The multivariate models allow us to account for differences in richness across multiple axes of EH simultaneously.</w:t>
+      </w:r>
     </w:p>
     <w:p>
       <w:pPr>

</xml_diff>

<commit_message>
Render word document (just in case)
</commit_message>
<xml_diff>
--- a/draft-02/manuscript/02_materials-and-methods_rvm.docx
+++ b/draft-02/manuscript/02_materials-and-methods_rvm.docx
@@ -2488,7 +2488,7 @@
   <w:abstractNum w:abstractNumId="0" w15:restartNumberingAfterBreak="0">
     <w:nsid w:val="FFFFFF7C"/>
     <w:multiLevelType w:val="singleLevel"/>
-    <w:tmpl w:val="6DF4A274"/>
+    <w:tmpl w:val="F30CC050"/>
     <w:lvl w:ilvl="0">
       <w:start w:val="1"/>
       <w:numFmt w:val="decimal"/>
@@ -2505,7 +2505,7 @@
   <w:abstractNum w:abstractNumId="1" w15:restartNumberingAfterBreak="0">
     <w:nsid w:val="FFFFFF7D"/>
     <w:multiLevelType w:val="singleLevel"/>
-    <w:tmpl w:val="D15E9538"/>
+    <w:tmpl w:val="382405F4"/>
     <w:lvl w:ilvl="0">
       <w:start w:val="1"/>
       <w:numFmt w:val="decimal"/>
@@ -2522,7 +2522,7 @@
   <w:abstractNum w:abstractNumId="2" w15:restartNumberingAfterBreak="0">
     <w:nsid w:val="FFFFFF7E"/>
     <w:multiLevelType w:val="singleLevel"/>
-    <w:tmpl w:val="2AAEAD58"/>
+    <w:tmpl w:val="C7E885A2"/>
     <w:lvl w:ilvl="0">
       <w:start w:val="1"/>
       <w:numFmt w:val="decimal"/>
@@ -2539,7 +2539,7 @@
   <w:abstractNum w:abstractNumId="3" w15:restartNumberingAfterBreak="0">
     <w:nsid w:val="FFFFFF7F"/>
     <w:multiLevelType w:val="singleLevel"/>
-    <w:tmpl w:val="B2364B1C"/>
+    <w:tmpl w:val="39D861C0"/>
     <w:lvl w:ilvl="0">
       <w:start w:val="1"/>
       <w:numFmt w:val="decimal"/>
@@ -2556,7 +2556,7 @@
   <w:abstractNum w:abstractNumId="4" w15:restartNumberingAfterBreak="0">
     <w:nsid w:val="FFFFFF80"/>
     <w:multiLevelType w:val="singleLevel"/>
-    <w:tmpl w:val="6164C8CC"/>
+    <w:tmpl w:val="6D247398"/>
     <w:lvl w:ilvl="0">
       <w:start w:val="1"/>
       <w:numFmt w:val="bullet"/>
@@ -2576,7 +2576,7 @@
   <w:abstractNum w:abstractNumId="5" w15:restartNumberingAfterBreak="0">
     <w:nsid w:val="FFFFFF81"/>
     <w:multiLevelType w:val="singleLevel"/>
-    <w:tmpl w:val="F4642B1E"/>
+    <w:tmpl w:val="F4AC1CF4"/>
     <w:lvl w:ilvl="0">
       <w:start w:val="1"/>
       <w:numFmt w:val="bullet"/>
@@ -2596,7 +2596,7 @@
   <w:abstractNum w:abstractNumId="6" w15:restartNumberingAfterBreak="0">
     <w:nsid w:val="FFFFFF82"/>
     <w:multiLevelType w:val="singleLevel"/>
-    <w:tmpl w:val="94AAD348"/>
+    <w:tmpl w:val="06509ECC"/>
     <w:lvl w:ilvl="0">
       <w:start w:val="1"/>
       <w:numFmt w:val="bullet"/>
@@ -2616,7 +2616,7 @@
   <w:abstractNum w:abstractNumId="7" w15:restartNumberingAfterBreak="0">
     <w:nsid w:val="FFFFFF83"/>
     <w:multiLevelType w:val="singleLevel"/>
-    <w:tmpl w:val="12E4120A"/>
+    <w:tmpl w:val="700A960E"/>
     <w:lvl w:ilvl="0">
       <w:start w:val="1"/>
       <w:numFmt w:val="bullet"/>
@@ -2636,7 +2636,7 @@
   <w:abstractNum w:abstractNumId="8" w15:restartNumberingAfterBreak="0">
     <w:nsid w:val="FFFFFF88"/>
     <w:multiLevelType w:val="singleLevel"/>
-    <w:tmpl w:val="FEF23C08"/>
+    <w:tmpl w:val="5B449332"/>
     <w:lvl w:ilvl="0">
       <w:start w:val="1"/>
       <w:numFmt w:val="decimal"/>
@@ -2653,7 +2653,7 @@
   <w:abstractNum w:abstractNumId="9" w15:restartNumberingAfterBreak="0">
     <w:nsid w:val="FFFFFF89"/>
     <w:multiLevelType w:val="singleLevel"/>
-    <w:tmpl w:val="61EAC81A"/>
+    <w:tmpl w:val="36FCF3D8"/>
     <w:lvl w:ilvl="0">
       <w:start w:val="1"/>
       <w:numFmt w:val="bullet"/>
@@ -3040,7 +3040,7 @@
       </w:pPr>
     </w:pPrDefault>
   </w:docDefaults>
-  <w:latentStyles w:defLockedState="0" w:defUIPriority="0" w:defSemiHidden="0" w:defUnhideWhenUsed="0" w:defQFormat="0" w:count="376">
+  <w:latentStyles w:defLockedState="0" w:defUIPriority="0" w:defSemiHidden="0" w:defUnhideWhenUsed="0" w:defQFormat="0" w:count="377">
     <w:lsdException w:name="heading 6" w:semiHidden="1" w:unhideWhenUsed="1"/>
     <w:lsdException w:name="index 3" w:semiHidden="1" w:unhideWhenUsed="1"/>
     <w:lsdException w:name="index 4" w:semiHidden="1" w:unhideWhenUsed="1"/>
@@ -3376,6 +3376,7 @@
     <w:lsdException w:name="Hashtag" w:semiHidden="1" w:uiPriority="99" w:unhideWhenUsed="1"/>
     <w:lsdException w:name="Unresolved Mention" w:semiHidden="1" w:uiPriority="99" w:unhideWhenUsed="1"/>
     <w:lsdException w:name="Smart Link" w:semiHidden="1" w:uiPriority="99" w:unhideWhenUsed="1"/>
+    <w:lsdException w:name="Smart Link Error" w:semiHidden="1" w:uiPriority="99" w:unhideWhenUsed="1"/>
   </w:latentStyles>
   <w:style w:type="paragraph" w:default="1" w:styleId="Normal">
     <w:name w:val="Normal"/>
@@ -3615,10 +3616,13 @@
     <w:name w:val="Compact"/>
     <w:basedOn w:val="BodyText"/>
     <w:qFormat/>
-    <w:rsid w:val="00E01613"/>
+    <w:rsid w:val="00D3784F"/>
     <w:pPr>
       <w:spacing w:before="36" w:after="36"/>
     </w:pPr>
+    <w:rPr>
+      <w:sz w:val="20"/>
+    </w:rPr>
   </w:style>
   <w:style w:type="paragraph" w:styleId="Title">
     <w:name w:val="Title"/>

</xml_diff>